<commit_message>
Zoom Link - Session Oct-24-2020
</commit_message>
<xml_diff>
--- a/Link to Zoom Videos.docx
+++ b/Link to Zoom Videos.docx
@@ -66,25 +66,55 @@
           <w:bCs/>
           <w:u w:val="single"/>
         </w:rPr>
-        <w:t xml:space="preserve">Session - </w:t>
-      </w:r>
-      <w:r>
+        <w:t>Session - 2</w:t>
+      </w:r>
+    </w:p>
+    <w:p>
+      <w:r>
+        <w:t>Topic: Python II (Oct 17, 2020)</w:t>
+      </w:r>
+    </w:p>
+    <w:p>
+      <w:r>
+        <w:t>Date: Oct 24, 2020 03:55 PM Eastern Time (US and Canada)</w:t>
+      </w:r>
+    </w:p>
+    <w:p>
+      <w:r>
+        <w:t>Meeting Recording:</w:t>
+      </w:r>
+    </w:p>
+    <w:p>
+      <w:r>
+        <w:t>https://us02web.zoom.us/rec/share/7pyKhFr0ptALIysO7-VEOhVkHn6tv3oCN7i8dq02rDqNs3jDFtbB9L0rt0pIN50a.hVupPZlYybhpwsnb</w:t>
+      </w:r>
+    </w:p>
+    <w:p>
+      <w:r>
+        <w:t>Access Passcode: e+?9m@mk</w:t>
+      </w:r>
+    </w:p>
+    <w:p/>
+    <w:p>
+      <w:pPr>
         <w:rPr>
           <w:b/>
           <w:bCs/>
           <w:u w:val="single"/>
         </w:rPr>
-        <w:t>2</w:t>
+      </w:pPr>
+      <w:r>
+        <w:rPr>
+          <w:b/>
+          <w:bCs/>
+          <w:u w:val="single"/>
+        </w:rPr>
+        <w:t>Session – 3</w:t>
       </w:r>
     </w:p>
     <w:p>
       <w:r>
         <w:t>Topic: Python II (Oct 17, 2020)</w:t>
-      </w:r>
-    </w:p>
-    <w:p>
-      <w:r>
-        <w:t>Next Session</w:t>
       </w:r>
     </w:p>
     <w:sectPr>
@@ -499,6 +529,7 @@
   <w:style w:type="character" w:default="1" w:styleId="DefaultParagraphFont">
     <w:name w:val="Default Paragraph Font"/>
     <w:uiPriority w:val="1"/>
+    <w:semiHidden/>
     <w:unhideWhenUsed/>
   </w:style>
   <w:style w:type="table" w:default="1" w:styleId="TableNormal">

</xml_diff>

<commit_message>
Session 6 files uploaded
</commit_message>
<xml_diff>
--- a/Link to Zoom Videos.docx
+++ b/Link to Zoom Videos.docx
@@ -109,7 +109,15 @@
           <w:bCs/>
           <w:u w:val="single"/>
         </w:rPr>
-        <w:t>Session – 3</w:t>
+        <w:t xml:space="preserve">Session – </w:t>
+      </w:r>
+      <w:r>
+        <w:rPr>
+          <w:b/>
+          <w:bCs/>
+          <w:u w:val="single"/>
+        </w:rPr>
+        <w:t>3</w:t>
       </w:r>
     </w:p>
     <w:p>
@@ -119,11 +127,63 @@
     </w:p>
     <w:p>
       <w:r>
+        <w:t>Date: Oct 31, 2020 03:58 PM Eastern Time (US and Canada)</w:t>
+      </w:r>
+    </w:p>
+    <w:p>
+      <w:r>
+        <w:t>Meeting Recording:</w:t>
+      </w:r>
+    </w:p>
+    <w:p>
+      <w:r>
+        <w:t>https://us02web.zoom.us/rec/share/sxEfYEisORyqGbPhJ0orralzCmeZaY6O99Zqrhjdo4EphhCtEC4Z9gSDGY0NeNaE.wxR74ScPf0gvlC8z</w:t>
+      </w:r>
+    </w:p>
+    <w:p>
+      <w:r>
+        <w:t>Access Passcode: !5DePY+R</w:t>
+      </w:r>
+    </w:p>
+    <w:p/>
+    <w:p>
+      <w:pPr>
+        <w:rPr>
+          <w:b/>
+          <w:bCs/>
+          <w:u w:val="single"/>
+        </w:rPr>
+      </w:pPr>
+      <w:r>
+        <w:rPr>
+          <w:b/>
+          <w:bCs/>
+          <w:u w:val="single"/>
+        </w:rPr>
+        <w:t xml:space="preserve">Session – </w:t>
+      </w:r>
+      <w:r>
+        <w:rPr>
+          <w:b/>
+          <w:bCs/>
+          <w:u w:val="single"/>
+        </w:rPr>
+        <w:t>4</w:t>
+      </w:r>
+    </w:p>
+    <w:p>
+      <w:r>
+        <w:t>Topic: Python II (Oct 17, 2020)</w:t>
+      </w:r>
+    </w:p>
+    <w:p>
+      <w:r>
         <w:t>Date: Nov 7, 2020 03:59 PM Eastern Time (US and Canada)</w:t>
       </w:r>
     </w:p>
     <w:p>
       <w:r>
+        <w:lastRenderedPageBreak/>
         <w:t>Meeting Recording:</w:t>
       </w:r>
     </w:p>
@@ -139,13 +199,6 @@
     </w:p>
     <w:p/>
     <w:p>
-      <w:pPr>
-        <w:rPr>
-          <w:b/>
-          <w:bCs/>
-          <w:u w:val="single"/>
-        </w:rPr>
-      </w:pPr>
       <w:r>
         <w:rPr>
           <w:b/>
@@ -160,12 +213,32 @@
           <w:bCs/>
           <w:u w:val="single"/>
         </w:rPr>
-        <w:t>4</w:t>
+        <w:t>5</w:t>
       </w:r>
     </w:p>
     <w:p>
       <w:r>
         <w:t>Topic: Python II (Oct 17, 2020)</w:t>
+      </w:r>
+    </w:p>
+    <w:p>
+      <w:r>
+        <w:t>Date: Nov 21, 2020 03:59 PM Eastern Time (US and Canada)</w:t>
+      </w:r>
+    </w:p>
+    <w:p>
+      <w:r>
+        <w:t>Meeting Recording:</w:t>
+      </w:r>
+    </w:p>
+    <w:p>
+      <w:r>
+        <w:t>https://us02web.zoom.us/rec/share/Q-mn6lqnTbKrvv7qrhD4w3S_YOPkZEWvGzvpESyNH-cWgqbBCIDXX5aF5Urkqlk0.QOI3lAZVR2EEOtrv</w:t>
+      </w:r>
+    </w:p>
+    <w:p>
+      <w:r>
+        <w:t>Access Passcode: gsuD8g+i</w:t>
       </w:r>
     </w:p>
     <w:sectPr>

</xml_diff>